<commit_message>
add tirtos user's guide
</commit_message>
<xml_diff>
--- a/CC2640_Developper_Guide_V1.docx
+++ b/CC2640_Developper_Guide_V1.docx
@@ -7716,8 +7716,6 @@
       <w:r>
         <w:t>\oad.c file</w:t>
       </w:r>
-      <w:bookmarkStart w:id="11" w:name="_GoBack"/>
-      <w:bookmarkEnd w:id="11"/>
     </w:p>
     <w:tbl>
       <w:tblPr>
@@ -11132,8 +11130,8 @@
       <w:pPr>
         <w:pStyle w:val="2"/>
       </w:pPr>
-      <w:bookmarkStart w:id="12" w:name="_TI_RTOS_GPTimer"/>
-      <w:bookmarkEnd w:id="12"/>
+      <w:bookmarkStart w:id="11" w:name="_TI_RTOS_GPTimer"/>
+      <w:bookmarkEnd w:id="11"/>
       <w:r>
         <w:t>TI RTOS GP</w:t>
       </w:r>
@@ -11441,14 +11439,31 @@
       <w:pPr>
         <w:pStyle w:val="2"/>
       </w:pPr>
-      <w:bookmarkStart w:id="13" w:name="_Customer_Board_files"/>
+      <w:bookmarkStart w:id="12" w:name="_Customer_Board_files"/>
+      <w:bookmarkEnd w:id="12"/>
+      <w:r>
+        <w:rPr>
+          <w:rFonts w:hint="eastAsia"/>
+        </w:rPr>
+        <w:t>Customer Board files</w:t>
+      </w:r>
+    </w:p>
+    <w:p>
+      <w:r>
+        <w:t xml:space="preserve">Location: </w:t>
+      </w:r>
+      <w:bookmarkStart w:id="13" w:name="_GoBack"/>
       <w:bookmarkEnd w:id="13"/>
       <w:r>
+        <w:t>C:\ti\tirtos_simplelink_2_13_00_06\packages\ti\boards\CC2640RGZ\CC2650EM_7ID</w:t>
+      </w:r>
+    </w:p>
+    <w:p>
+      <w:pPr>
         <w:rPr>
           <w:rFonts w:hint="eastAsia"/>
         </w:rPr>
-        <w:t>Customer Board files</w:t>
-      </w:r>
+      </w:pPr>
     </w:p>
     <w:p>
       <w:r>
@@ -11564,6 +11579,7 @@
         <w:rPr>
           <w:noProof/>
         </w:rPr>
+        <w:lastRenderedPageBreak/>
         <w:drawing>
           <wp:inline distT="0" distB="0" distL="0" distR="0" wp14:anchorId="28AACE51" wp14:editId="3BB9BC90">
             <wp:extent cx="5126300" cy="3074137"/>
@@ -11616,7 +11632,6 @@
           <w:sz w:val="20"/>
           <w:szCs w:val="20"/>
         </w:rPr>
-        <w:lastRenderedPageBreak/>
         <w:t>IAR</w:t>
       </w:r>
     </w:p>
@@ -11802,6 +11817,7 @@
           <w:sz w:val="20"/>
           <w:szCs w:val="20"/>
         </w:rPr>
+        <w:lastRenderedPageBreak/>
         <w:t>IAR</w:t>
       </w:r>
     </w:p>
@@ -11947,7 +11963,6 @@
                 <w:sz w:val="20"/>
                 <w:szCs w:val="20"/>
               </w:rPr>
-              <w:lastRenderedPageBreak/>
               <w:t>/** @defgroup BLE_NV_IDS BLE Non-volatile IDs</w:t>
             </w:r>
           </w:p>
@@ -12432,6 +12447,7 @@
                 <w:sz w:val="20"/>
                 <w:szCs w:val="20"/>
               </w:rPr>
+              <w:lastRenderedPageBreak/>
               <w:t>// Customer NV Items - Range  0x80 - 0x8F - This must match the number of Bonding entries</w:t>
             </w:r>
           </w:p>
@@ -12533,6 +12549,7 @@
         <w:rPr>
           <w:rFonts w:hint="eastAsia"/>
         </w:rPr>
+        <w:lastRenderedPageBreak/>
         <w:t xml:space="preserve">The </w:t>
       </w:r>
       <w:r>
@@ -12655,9 +12672,6 @@
       </w:r>
       <w:r>
         <w:br/>
-      </w:r>
-      <w:r>
-        <w:lastRenderedPageBreak/>
         <w:t>• Digital sensors using GPIOs, bit-banged I</w:t>
       </w:r>
       <w:r>
@@ -13067,6 +13081,7 @@
           <w:sz w:val="24"/>
           <w:szCs w:val="24"/>
         </w:rPr>
+        <w:lastRenderedPageBreak/>
         <w:t>16-bit unsigned, decimal</w:t>
       </w:r>
       <w:r>
@@ -13431,39 +13446,39 @@
         <w:rPr>
           <w:rFonts w:hint="eastAsia"/>
         </w:rPr>
+        <w:t>Add sensor controller code to existing project</w:t>
+      </w:r>
+    </w:p>
+    <w:p>
+      <w:r>
+        <w:t>W</w:t>
+      </w:r>
+      <w:r>
+        <w:rPr>
+          <w:rFonts w:hint="eastAsia"/>
+        </w:rPr>
+        <w:t xml:space="preserve">e </w:t>
+      </w:r>
+      <w:r>
+        <w:t>have set the SCS to generate code inside folder Source/SC_Src</w:t>
+      </w:r>
+    </w:p>
+    <w:p>
+      <w:r>
+        <w:t>Then we add the path to included directories in both IDEs(IAR, CCS)</w:t>
+      </w:r>
+    </w:p>
+    <w:p>
+      <w:pPr>
+        <w:rPr>
+          <w:noProof/>
+        </w:rPr>
+      </w:pPr>
+      <w:r>
+        <w:rPr>
+          <w:noProof/>
+        </w:rPr>
         <w:lastRenderedPageBreak/>
-        <w:t>Add sensor controller code to existing project</w:t>
-      </w:r>
-    </w:p>
-    <w:p>
-      <w:r>
-        <w:t>W</w:t>
-      </w:r>
-      <w:r>
-        <w:rPr>
-          <w:rFonts w:hint="eastAsia"/>
-        </w:rPr>
-        <w:t xml:space="preserve">e </w:t>
-      </w:r>
-      <w:r>
-        <w:t>have set the SCS to generate code inside folder Source/SC_Src</w:t>
-      </w:r>
-    </w:p>
-    <w:p>
-      <w:r>
-        <w:t>Then we add the path to included directories in both IDEs(IAR, CCS)</w:t>
-      </w:r>
-    </w:p>
-    <w:p>
-      <w:pPr>
-        <w:rPr>
-          <w:noProof/>
-        </w:rPr>
-      </w:pPr>
-      <w:r>
-        <w:rPr>
-          <w:noProof/>
-        </w:rPr>
         <w:drawing>
           <wp:inline distT="0" distB="0" distL="0" distR="0" wp14:anchorId="46D2D249" wp14:editId="20DA0573">
             <wp:extent cx="2636853" cy="2473902"/>

</xml_diff>